<commit_message>
ultimas alterações do TCC
</commit_message>
<xml_diff>
--- a/TCC LUIZ.docx
+++ b/TCC LUIZ.docx
@@ -5474,7 +5474,7 @@
                 <w:noProof/>
                 <w:webHidden/>
               </w:rPr>
-              <w:t>10</w:t>
+              <w:t>9</w:t>
             </w:r>
             <w:r>
               <w:rPr>
@@ -5556,7 +5556,7 @@
                 <w:noProof/>
                 <w:webHidden/>
               </w:rPr>
-              <w:t>10</w:t>
+              <w:t>9</w:t>
             </w:r>
             <w:r>
               <w:rPr>
@@ -5869,7 +5869,7 @@
                 <w:noProof/>
                 <w:webHidden/>
               </w:rPr>
-              <w:t>12</w:t>
+              <w:t>11</w:t>
             </w:r>
             <w:r>
               <w:rPr>
@@ -5951,7 +5951,7 @@
                 <w:noProof/>
                 <w:webHidden/>
               </w:rPr>
-              <w:t>12</w:t>
+              <w:t>11</w:t>
             </w:r>
             <w:r>
               <w:rPr>
@@ -6033,7 +6033,7 @@
                 <w:noProof/>
                 <w:webHidden/>
               </w:rPr>
-              <w:t>13</w:t>
+              <w:t>12</w:t>
             </w:r>
             <w:r>
               <w:rPr>
@@ -6115,7 +6115,7 @@
                 <w:noProof/>
                 <w:webHidden/>
               </w:rPr>
-              <w:t>14</w:t>
+              <w:t>13</w:t>
             </w:r>
             <w:r>
               <w:rPr>
@@ -6197,7 +6197,7 @@
                 <w:noProof/>
                 <w:webHidden/>
               </w:rPr>
-              <w:t>15</w:t>
+              <w:t>14</w:t>
             </w:r>
             <w:r>
               <w:rPr>
@@ -6279,7 +6279,7 @@
                 <w:noProof/>
                 <w:webHidden/>
               </w:rPr>
-              <w:t>17</w:t>
+              <w:t>16</w:t>
             </w:r>
             <w:r>
               <w:rPr>
@@ -6468,7 +6468,7 @@
                 <w:noProof/>
                 <w:webHidden/>
               </w:rPr>
-              <w:t>19</w:t>
+              <w:t>18</w:t>
             </w:r>
             <w:r>
               <w:rPr>
@@ -6781,7 +6781,7 @@
                 <w:noProof/>
                 <w:webHidden/>
               </w:rPr>
-              <w:t>22</w:t>
+              <w:t>21</w:t>
             </w:r>
             <w:r>
               <w:rPr>
@@ -6884,7 +6884,7 @@
                 <w:noProof/>
                 <w:webHidden/>
               </w:rPr>
-              <w:t>23</w:t>
+              <w:t>22</w:t>
             </w:r>
             <w:r>
               <w:rPr>
@@ -6987,7 +6987,7 @@
                 <w:noProof/>
                 <w:webHidden/>
               </w:rPr>
-              <w:t>24</w:t>
+              <w:t>22</w:t>
             </w:r>
             <w:r>
               <w:rPr>
@@ -7090,7 +7090,7 @@
                 <w:noProof/>
                 <w:webHidden/>
               </w:rPr>
-              <w:t>25</w:t>
+              <w:t>24</w:t>
             </w:r>
             <w:r>
               <w:rPr>
@@ -7193,7 +7193,7 @@
                 <w:noProof/>
                 <w:webHidden/>
               </w:rPr>
-              <w:t>27</w:t>
+              <w:t>26</w:t>
             </w:r>
             <w:r>
               <w:rPr>
@@ -7300,7 +7300,7 @@
                 <w:noProof/>
                 <w:webHidden/>
               </w:rPr>
-              <w:t>28</w:t>
+              <w:t>27</w:t>
             </w:r>
             <w:r>
               <w:rPr>
@@ -7403,7 +7403,7 @@
                 <w:noProof/>
                 <w:webHidden/>
               </w:rPr>
-              <w:t>28</w:t>
+              <w:t>27</w:t>
             </w:r>
             <w:r>
               <w:rPr>
@@ -7506,7 +7506,7 @@
                 <w:noProof/>
                 <w:webHidden/>
               </w:rPr>
-              <w:t>29</w:t>
+              <w:t>28</w:t>
             </w:r>
             <w:r>
               <w:rPr>
@@ -7609,7 +7609,7 @@
                 <w:noProof/>
                 <w:webHidden/>
               </w:rPr>
-              <w:t>32</w:t>
+              <w:t>31</w:t>
             </w:r>
             <w:r>
               <w:rPr>
@@ -7712,7 +7712,7 @@
                 <w:noProof/>
                 <w:webHidden/>
               </w:rPr>
-              <w:t>33</w:t>
+              <w:t>32</w:t>
             </w:r>
             <w:r>
               <w:rPr>
@@ -7819,7 +7819,7 @@
                 <w:noProof/>
                 <w:webHidden/>
               </w:rPr>
-              <w:t>35</w:t>
+              <w:t>34</w:t>
             </w:r>
             <w:r>
               <w:rPr>
@@ -7922,7 +7922,7 @@
                 <w:noProof/>
                 <w:webHidden/>
               </w:rPr>
-              <w:t>36</w:t>
+              <w:t>35</w:t>
             </w:r>
             <w:r>
               <w:rPr>
@@ -8025,7 +8025,7 @@
                 <w:noProof/>
                 <w:webHidden/>
               </w:rPr>
-              <w:t>36</w:t>
+              <w:t>35</w:t>
             </w:r>
             <w:r>
               <w:rPr>
@@ -8128,7 +8128,7 @@
                 <w:noProof/>
                 <w:webHidden/>
               </w:rPr>
-              <w:t>36</w:t>
+              <w:t>35</w:t>
             </w:r>
             <w:r>
               <w:rPr>
@@ -8212,7 +8212,7 @@
                 <w:noProof/>
                 <w:webHidden/>
               </w:rPr>
-              <w:t>37</w:t>
+              <w:t>36</w:t>
             </w:r>
             <w:r>
               <w:rPr>
@@ -8917,16 +8917,8 @@
         <w:rPr>
           <w:color w:val="000000"/>
         </w:rPr>
-        <w:tab/>
-      </w:r>
-      <w:proofErr w:type="spellStart"/>
-      <w:r>
-        <w:rPr>
-          <w:color w:val="000000"/>
-        </w:rPr>
         <w:t>eção</w:t>
       </w:r>
-      <w:proofErr w:type="spellEnd"/>
       <w:r>
         <w:rPr>
           <w:color w:val="000000"/>
@@ -10749,7 +10741,6 @@
           <w:szCs w:val="20"/>
         </w:rPr>
       </w:pPr>
-      <w:bookmarkStart w:id="11" w:name="_GoBack"/>
       <w:r>
         <w:rPr>
           <w:rFonts w:eastAsia="Arial" w:cs="Arial"/>
@@ -10769,7 +10760,6 @@
         <w:t>.</w:t>
       </w:r>
     </w:p>
-    <w:bookmarkEnd w:id="11"/>
     <w:p>
       <w:pPr>
         <w:rPr>
@@ -11353,11 +11343,11 @@
         <w:pStyle w:val="Ttulo2"/>
         <w:ind w:firstLine="0"/>
       </w:pPr>
-      <w:bookmarkStart w:id="12" w:name="_Toc68709977"/>
+      <w:bookmarkStart w:id="11" w:name="_Toc68709977"/>
       <w:r>
         <w:t>2.6 GIT E GITHUB</w:t>
       </w:r>
-      <w:bookmarkEnd w:id="12"/>
+      <w:bookmarkEnd w:id="11"/>
       <w:r>
         <w:t xml:space="preserve"> </w:t>
       </w:r>
@@ -11896,55 +11886,55 @@
           <w:numId w:val="1"/>
         </w:numPr>
       </w:pPr>
-      <w:bookmarkStart w:id="13" w:name="_Toc68709978"/>
+      <w:bookmarkStart w:id="12" w:name="_Toc68709978"/>
       <w:r>
         <w:t>MATERIAIS E METODOLOGIA</w:t>
       </w:r>
+      <w:bookmarkEnd w:id="12"/>
+      <w:r>
+        <w:t xml:space="preserve"> </w:t>
+      </w:r>
+    </w:p>
+    <w:p>
+      <w:pPr>
+        <w:ind w:firstLine="0"/>
+        <w:rPr>
+          <w:color w:val="000000"/>
+        </w:rPr>
+      </w:pPr>
+    </w:p>
+    <w:p>
+      <w:pPr>
+        <w:ind w:firstLine="720"/>
+        <w:rPr>
+          <w:color w:val="000000"/>
+        </w:rPr>
+      </w:pPr>
+      <w:r>
+        <w:rPr>
+          <w:color w:val="000000"/>
+        </w:rPr>
+        <w:t xml:space="preserve">O intuito deste capítulo é descrever as ferramentas e tecnologias que foram utilizadas para o desenvolvimento da aplicação, em consonância com a metodologia empregada para o comprimento dos objetivos e metas. </w:t>
+      </w:r>
+    </w:p>
+    <w:p>
+      <w:pPr>
+        <w:ind w:firstLine="0"/>
+        <w:rPr>
+          <w:color w:val="000000"/>
+        </w:rPr>
+      </w:pPr>
+    </w:p>
+    <w:p>
+      <w:pPr>
+        <w:pStyle w:val="Ttulo2"/>
+        <w:ind w:firstLine="0"/>
+      </w:pPr>
+      <w:bookmarkStart w:id="13" w:name="_Toc68709979"/>
+      <w:r>
+        <w:t>3.1 MATERIAIS</w:t>
+      </w:r>
       <w:bookmarkEnd w:id="13"/>
-      <w:r>
-        <w:t xml:space="preserve"> </w:t>
-      </w:r>
-    </w:p>
-    <w:p>
-      <w:pPr>
-        <w:ind w:firstLine="0"/>
-        <w:rPr>
-          <w:color w:val="000000"/>
-        </w:rPr>
-      </w:pPr>
-    </w:p>
-    <w:p>
-      <w:pPr>
-        <w:ind w:firstLine="720"/>
-        <w:rPr>
-          <w:color w:val="000000"/>
-        </w:rPr>
-      </w:pPr>
-      <w:r>
-        <w:rPr>
-          <w:color w:val="000000"/>
-        </w:rPr>
-        <w:t xml:space="preserve">O intuito deste capítulo é descrever as ferramentas e tecnologias que foram utilizadas para o desenvolvimento da aplicação, em consonância com a metodologia empregada para o comprimento dos objetivos e metas. </w:t>
-      </w:r>
-    </w:p>
-    <w:p>
-      <w:pPr>
-        <w:ind w:firstLine="0"/>
-        <w:rPr>
-          <w:color w:val="000000"/>
-        </w:rPr>
-      </w:pPr>
-    </w:p>
-    <w:p>
-      <w:pPr>
-        <w:pStyle w:val="Ttulo2"/>
-        <w:ind w:firstLine="0"/>
-      </w:pPr>
-      <w:bookmarkStart w:id="14" w:name="_Toc68709979"/>
-      <w:r>
-        <w:t>3.1 MATERIAIS</w:t>
-      </w:r>
-      <w:bookmarkEnd w:id="14"/>
       <w:r>
         <w:t xml:space="preserve"> </w:t>
       </w:r>
@@ -11995,8 +11985,8 @@
           <w:color w:val="000000"/>
         </w:rPr>
       </w:pPr>
-      <w:bookmarkStart w:id="15" w:name="_heading=h.35nkun2" w:colFirst="0" w:colLast="0"/>
-      <w:bookmarkEnd w:id="15"/>
+      <w:bookmarkStart w:id="14" w:name="_heading=h.35nkun2" w:colFirst="0" w:colLast="0"/>
+      <w:bookmarkEnd w:id="14"/>
       <w:r>
         <w:rPr>
           <w:rFonts w:eastAsia="Arial" w:cs="Arial"/>
@@ -12890,7 +12880,7 @@
         <w:pStyle w:val="Ttulo2"/>
         <w:ind w:firstLine="0"/>
       </w:pPr>
-      <w:bookmarkStart w:id="16" w:name="_Toc68709980"/>
+      <w:bookmarkStart w:id="15" w:name="_Toc68709980"/>
       <w:r>
         <w:lastRenderedPageBreak/>
         <w:t>3.2</w:t>
@@ -12899,58 +12889,60 @@
         <w:tab/>
         <w:t>METODOLOGIA</w:t>
       </w:r>
+      <w:bookmarkEnd w:id="15"/>
+    </w:p>
+    <w:p>
+      <w:pPr>
+        <w:rPr>
+          <w:color w:val="000000"/>
+        </w:rPr>
+      </w:pPr>
+    </w:p>
+    <w:p>
+      <w:pPr>
+        <w:rPr>
+          <w:color w:val="000000"/>
+        </w:rPr>
+      </w:pPr>
+      <w:r>
+        <w:rPr>
+          <w:color w:val="000000"/>
+        </w:rPr>
+        <w:t xml:space="preserve">De acordo com a representação da FIGURA 2, os processos consistem em uma fase inicial destinada ao estudo e fundamentação necessários para o desenvolvimento do projeto, para adquirir as noções iniciais do projeto, primeiramente foi feito um estudo etnográfico, que consiste segundo José Augusto </w:t>
+      </w:r>
+      <w:proofErr w:type="spellStart"/>
+      <w:r>
+        <w:rPr>
+          <w:color w:val="000000"/>
+        </w:rPr>
+        <w:t>Fabri</w:t>
+      </w:r>
+      <w:proofErr w:type="spellEnd"/>
+      <w:r>
+        <w:rPr>
+          <w:color w:val="000000"/>
+        </w:rPr>
+        <w:t xml:space="preserve"> (2012), em um método utilizado pela antropologia na coleta de dados. Ela se baseia no contato entre o antropólogo e seu objeto de estudo, geralmente um grupo social constituído formalmente.</w:t>
+      </w:r>
+    </w:p>
+    <w:p>
+      <w:pPr>
+        <w:jc w:val="center"/>
+        <w:rPr>
+          <w:color w:val="000000"/>
+        </w:rPr>
+      </w:pPr>
+    </w:p>
+    <w:p>
+      <w:pPr>
+        <w:ind w:firstLine="0"/>
+        <w:jc w:val="center"/>
+        <w:rPr>
+          <w:color w:val="000000"/>
+        </w:rPr>
+      </w:pPr>
+      <w:bookmarkStart w:id="16" w:name="_heading=h.1ksv4uv" w:colFirst="0" w:colLast="0"/>
       <w:bookmarkEnd w:id="16"/>
-    </w:p>
-    <w:p>
-      <w:pPr>
-        <w:rPr>
-          <w:color w:val="000000"/>
-        </w:rPr>
-      </w:pPr>
-    </w:p>
-    <w:p>
-      <w:pPr>
-        <w:rPr>
-          <w:color w:val="000000"/>
-        </w:rPr>
-      </w:pPr>
-      <w:r>
-        <w:rPr>
-          <w:color w:val="000000"/>
-        </w:rPr>
-        <w:t xml:space="preserve">De acordo com a representação da FIGURA 2, os processos consistem em uma fase inicial destinada ao estudo e fundamentação necessários para o desenvolvimento do projeto, para adquirir as noções iniciais do projeto, primeiramente foi feito um estudo etnográfico, que consiste segundo José Augusto </w:t>
-      </w:r>
-      <w:proofErr w:type="spellStart"/>
-      <w:r>
-        <w:rPr>
-          <w:color w:val="000000"/>
-        </w:rPr>
-        <w:t>Fabri</w:t>
-      </w:r>
-      <w:proofErr w:type="spellEnd"/>
-      <w:r>
-        <w:rPr>
-          <w:color w:val="000000"/>
-        </w:rPr>
-        <w:t xml:space="preserve"> (2012), em um método utilizado pela antropologia na coleta de dados. Ela se baseia no contato entre o antropólogo e seu objeto de estudo, geralmente um grupo social constituído formalmente.</w:t>
-      </w:r>
-    </w:p>
-    <w:p>
-      <w:pPr>
-        <w:rPr>
-          <w:color w:val="000000"/>
-        </w:rPr>
-      </w:pPr>
-    </w:p>
-    <w:p>
-      <w:pPr>
-        <w:ind w:firstLine="0"/>
-        <w:rPr>
-          <w:color w:val="000000"/>
-        </w:rPr>
-      </w:pPr>
-      <w:bookmarkStart w:id="17" w:name="_heading=h.1ksv4uv" w:colFirst="0" w:colLast="0"/>
-      <w:bookmarkEnd w:id="17"/>
       <w:r>
         <w:rPr>
           <w:color w:val="000000"/>
@@ -12962,7 +12954,9 @@
       <w:pPr>
         <w:jc w:val="center"/>
         <w:rPr>
-          <w:color w:val="000000"/>
+          <w:noProof/>
+          <w:color w:val="000000"/>
+          <w:lang w:eastAsia="pt-BR" w:bidi="ar-SA"/>
         </w:rPr>
       </w:pPr>
     </w:p>
@@ -12980,34 +12974,50 @@
           <w:lang w:eastAsia="pt-BR" w:bidi="ar-SA"/>
         </w:rPr>
         <w:drawing>
-          <wp:inline distT="0" distB="0" distL="0" distR="0" wp14:anchorId="07B580B8" wp14:editId="5917BCF4">
-            <wp:extent cx="4512821" cy="4602480"/>
-            <wp:effectExtent l="0" t="0" r="0" b="0"/>
-            <wp:docPr id="25" name="image5.png" descr="D:\Downloads\Processo de suporte ao cliente.png"/>
-            <wp:cNvGraphicFramePr/>
+          <wp:inline distT="0" distB="0" distL="0" distR="0">
+            <wp:extent cx="4244340" cy="4449323"/>
+            <wp:effectExtent l="0" t="0" r="3810" b="8890"/>
+            <wp:docPr id="3" name="Imagem 3" descr="D:\Downloads\Processo de suporte ao cliente (1).png"/>
+            <wp:cNvGraphicFramePr>
+              <a:graphicFrameLocks xmlns:a="http://schemas.openxmlformats.org/drawingml/2006/main" noChangeAspect="1"/>
+            </wp:cNvGraphicFramePr>
             <a:graphic xmlns:a="http://schemas.openxmlformats.org/drawingml/2006/main">
               <a:graphicData uri="http://schemas.openxmlformats.org/drawingml/2006/picture">
                 <pic:pic xmlns:pic="http://schemas.openxmlformats.org/drawingml/2006/picture">
                   <pic:nvPicPr>
-                    <pic:cNvPr id="0" name="image5.png" descr="D:\Downloads\Processo de suporte ao cliente.png"/>
-                    <pic:cNvPicPr preferRelativeResize="0"/>
+                    <pic:cNvPr id="0" name="Picture 4" descr="D:\Downloads\Processo de suporte ao cliente (1).png"/>
+                    <pic:cNvPicPr>
+                      <a:picLocks noChangeAspect="1" noChangeArrowheads="1"/>
+                    </pic:cNvPicPr>
                   </pic:nvPicPr>
-                  <pic:blipFill>
-                    <a:blip r:embed="rId10"/>
-                    <a:srcRect l="42313" t="24296" r="16598" b="21478"/>
-                    <a:stretch>
-                      <a:fillRect/>
-                    </a:stretch>
+                  <pic:blipFill rotWithShape="1">
+                    <a:blip r:embed="rId10" cstate="print">
+                      <a:extLst>
+                        <a:ext uri="{28A0092B-C50C-407E-A947-70E740481C1C}">
+                          <a14:useLocalDpi xmlns:a14="http://schemas.microsoft.com/office/drawing/2010/main" val="0"/>
+                        </a:ext>
+                      </a:extLst>
+                    </a:blip>
+                    <a:srcRect l="30994" t="16466" r="22384" b="20240"/>
+                    <a:stretch/>
                   </pic:blipFill>
-                  <pic:spPr>
+                  <pic:spPr bwMode="auto">
                     <a:xfrm>
                       <a:off x="0" y="0"/>
-                      <a:ext cx="4512821" cy="4602480"/>
+                      <a:ext cx="4244352" cy="4449335"/>
                     </a:xfrm>
                     <a:prstGeom prst="rect">
                       <a:avLst/>
                     </a:prstGeom>
-                    <a:ln/>
+                    <a:noFill/>
+                    <a:ln>
+                      <a:noFill/>
+                    </a:ln>
+                    <a:extLst>
+                      <a:ext uri="{53640926-AAD7-44D8-BBD7-CCE9431645EC}">
+                        <a14:shadowObscured xmlns:a14="http://schemas.microsoft.com/office/drawing/2010/main"/>
+                      </a:ext>
+                    </a:extLst>
                   </pic:spPr>
                 </pic:pic>
               </a:graphicData>
@@ -13044,6 +13054,17 @@
     </w:p>
     <w:p>
       <w:pPr>
+        <w:jc w:val="center"/>
+        <w:rPr>
+          <w:color w:val="000000"/>
+          <w:sz w:val="20"/>
+          <w:szCs w:val="20"/>
+          <w:u w:val="single"/>
+        </w:rPr>
+      </w:pPr>
+    </w:p>
+    <w:p>
+      <w:pPr>
         <w:rPr>
           <w:color w:val="000000"/>
         </w:rPr>
@@ -13267,7 +13288,7 @@
         <w:pStyle w:val="Ttulo1"/>
         <w:ind w:firstLine="0"/>
       </w:pPr>
-      <w:bookmarkStart w:id="18" w:name="_Toc68709981"/>
+      <w:bookmarkStart w:id="17" w:name="_Toc68709981"/>
       <w:r>
         <w:lastRenderedPageBreak/>
         <w:t>4</w:t>
@@ -13276,7 +13297,7 @@
         <w:tab/>
         <w:t>MODELAGEM DA APLICAÇÃO</w:t>
       </w:r>
-      <w:bookmarkEnd w:id="18"/>
+      <w:bookmarkEnd w:id="17"/>
     </w:p>
     <w:p>
       <w:pPr>
@@ -13340,7 +13361,7 @@
         <w:pStyle w:val="Ttulo2"/>
         <w:ind w:firstLine="0"/>
       </w:pPr>
-      <w:bookmarkStart w:id="19" w:name="_Toc68709982"/>
+      <w:bookmarkStart w:id="18" w:name="_Toc68709982"/>
       <w:r>
         <w:t>4.1</w:t>
       </w:r>
@@ -13348,7 +13369,7 @@
         <w:tab/>
         <w:t>REQUISITOS</w:t>
       </w:r>
-      <w:bookmarkEnd w:id="19"/>
+      <w:bookmarkEnd w:id="18"/>
     </w:p>
     <w:p>
       <w:pPr>
@@ -13423,8 +13444,8 @@
           <w:u w:val="single"/>
         </w:rPr>
       </w:pPr>
-      <w:bookmarkStart w:id="20" w:name="_heading=h.z337ya" w:colFirst="0" w:colLast="0"/>
-      <w:bookmarkEnd w:id="20"/>
+      <w:bookmarkStart w:id="19" w:name="_heading=h.z337ya" w:colFirst="0" w:colLast="0"/>
+      <w:bookmarkEnd w:id="19"/>
       <w:r>
         <w:rPr>
           <w:rFonts w:eastAsia="Arial" w:cs="Arial"/>
@@ -14232,8 +14253,8 @@
           <w:color w:val="000000"/>
         </w:rPr>
       </w:pPr>
-      <w:bookmarkStart w:id="21" w:name="_heading=h.3j2qqm3" w:colFirst="0" w:colLast="0"/>
-      <w:bookmarkEnd w:id="21"/>
+      <w:bookmarkStart w:id="20" w:name="_heading=h.3j2qqm3" w:colFirst="0" w:colLast="0"/>
+      <w:bookmarkEnd w:id="20"/>
       <w:r>
         <w:rPr>
           <w:rFonts w:eastAsia="Arial" w:cs="Arial"/>
@@ -14396,23 +14417,7 @@
                 <w:sz w:val="20"/>
                 <w:szCs w:val="20"/>
               </w:rPr>
-              <w:t>R</w:t>
-            </w:r>
-            <w:r>
-              <w:rPr>
-                <w:color w:val="000000"/>
-                <w:sz w:val="20"/>
-                <w:szCs w:val="20"/>
-              </w:rPr>
-              <w:t>N</w:t>
-            </w:r>
-            <w:r>
-              <w:rPr>
-                <w:color w:val="000000"/>
-                <w:sz w:val="20"/>
-                <w:szCs w:val="20"/>
-              </w:rPr>
-              <w:t>F-</w:t>
+              <w:t>RNF-</w:t>
             </w:r>
             <w:r>
               <w:rPr>
@@ -14537,23 +14542,7 @@
                 <w:sz w:val="20"/>
                 <w:szCs w:val="20"/>
               </w:rPr>
-              <w:t>R</w:t>
-            </w:r>
-            <w:r>
-              <w:rPr>
-                <w:color w:val="000000"/>
-                <w:sz w:val="20"/>
-                <w:szCs w:val="20"/>
-              </w:rPr>
-              <w:t>N</w:t>
-            </w:r>
-            <w:r>
-              <w:rPr>
-                <w:color w:val="000000"/>
-                <w:sz w:val="20"/>
-                <w:szCs w:val="20"/>
-              </w:rPr>
-              <w:t>F-</w:t>
+              <w:t>RNF-</w:t>
             </w:r>
             <w:r>
               <w:rPr>
@@ -14646,7 +14635,7 @@
         <w:ind w:firstLine="0"/>
         <w:jc w:val="center"/>
       </w:pPr>
-      <w:bookmarkStart w:id="22" w:name="_Toc68709983"/>
+      <w:bookmarkStart w:id="21" w:name="_Toc68709983"/>
       <w:r>
         <w:lastRenderedPageBreak/>
         <w:t>4.2</w:t>
@@ -14674,7 +14663,7 @@
         </w:rPr>
         <w:t>3</w:t>
       </w:r>
-      <w:bookmarkEnd w:id="22"/>
+      <w:bookmarkEnd w:id="21"/>
       <w:proofErr w:type="gramEnd"/>
     </w:p>
     <w:p>
@@ -14818,9 +14807,8 @@
         <w:ind w:firstLine="0"/>
         <w:jc w:val="center"/>
       </w:pPr>
-      <w:bookmarkStart w:id="23" w:name="_Toc68709984"/>
-      <w:r>
-        <w:lastRenderedPageBreak/>
+      <w:bookmarkStart w:id="22" w:name="_Toc68709984"/>
+      <w:r>
         <w:t>4.3</w:t>
       </w:r>
       <w:r>
@@ -14841,48 +14829,95 @@
         </w:rPr>
         <w:t>4</w:t>
       </w:r>
-      <w:bookmarkEnd w:id="23"/>
+      <w:bookmarkEnd w:id="22"/>
     </w:p>
     <w:p>
       <w:pPr>
         <w:ind w:firstLine="0"/>
         <w:jc w:val="center"/>
         <w:rPr>
-          <w:color w:val="000000"/>
+          <w:noProof/>
+          <w:lang w:eastAsia="pt-BR" w:bidi="ar-SA"/>
         </w:rPr>
       </w:pPr>
       <w:sdt>
         <w:sdtPr>
           <w:tag w:val="goog_rdk_0"/>
           <w:id w:val="1246696071"/>
+          <w:showingPlcHdr/>
         </w:sdtPr>
-        <w:sdtContent/>
+        <w:sdtContent>
+          <w:r>
+            <w:t xml:space="preserve">     </w:t>
+          </w:r>
+        </w:sdtContent>
       </w:sdt>
-      <w:r>
-        <w:pict>
-          <v:shapetype id="_x0000_t75" coordsize="21600,21600" o:spt="75" o:preferrelative="t" path="m@4@5l@4@11@9@11@9@5xe" filled="f" stroked="f">
-            <v:stroke joinstyle="miter"/>
-            <v:formulas>
-              <v:f eqn="if lineDrawn pixelLineWidth 0"/>
-              <v:f eqn="sum @0 1 0"/>
-              <v:f eqn="sum 0 0 @1"/>
-              <v:f eqn="prod @2 1 2"/>
-              <v:f eqn="prod @3 21600 pixelWidth"/>
-              <v:f eqn="prod @3 21600 pixelHeight"/>
-              <v:f eqn="sum @0 0 1"/>
-              <v:f eqn="prod @6 1 2"/>
-              <v:f eqn="prod @7 21600 pixelWidth"/>
-              <v:f eqn="sum @8 21600 0"/>
-              <v:f eqn="prod @7 21600 pixelHeight"/>
-              <v:f eqn="sum @10 21600 0"/>
-            </v:formulas>
-            <v:path o:extrusionok="f" gradientshapeok="t" o:connecttype="rect"/>
-            <o:lock v:ext="edit" aspectratio="t"/>
-          </v:shapetype>
-          <v:shape id="_x0000_i1025" type="#_x0000_t75" style="width:406.2pt;height:356.4pt">
-            <v:imagedata r:id="rId12" o:title="Capturar"/>
-          </v:shape>
-        </w:pict>
+    </w:p>
+    <w:p>
+      <w:pPr>
+        <w:ind w:firstLine="0"/>
+        <w:jc w:val="center"/>
+        <w:rPr>
+          <w:color w:val="000000"/>
+        </w:rPr>
+      </w:pPr>
+      <w:r>
+        <w:rPr>
+          <w:noProof/>
+          <w:lang w:eastAsia="pt-BR" w:bidi="ar-SA"/>
+        </w:rPr>
+        <w:lastRenderedPageBreak/>
+        <w:drawing>
+          <wp:inline distT="0" distB="0" distL="0" distR="0">
+            <wp:extent cx="4768630" cy="3467100"/>
+            <wp:effectExtent l="0" t="0" r="0" b="0"/>
+            <wp:docPr id="4" name="Imagem 4" descr="D:\Downloads\Sistema de Endemias.pptx.png"/>
+            <wp:cNvGraphicFramePr>
+              <a:graphicFrameLocks xmlns:a="http://schemas.openxmlformats.org/drawingml/2006/main" noChangeAspect="1"/>
+            </wp:cNvGraphicFramePr>
+            <a:graphic xmlns:a="http://schemas.openxmlformats.org/drawingml/2006/main">
+              <a:graphicData uri="http://schemas.openxmlformats.org/drawingml/2006/picture">
+                <pic:pic xmlns:pic="http://schemas.openxmlformats.org/drawingml/2006/picture">
+                  <pic:nvPicPr>
+                    <pic:cNvPr id="0" name="Picture 6" descr="D:\Downloads\Sistema de Endemias.pptx.png"/>
+                    <pic:cNvPicPr>
+                      <a:picLocks noChangeAspect="1" noChangeArrowheads="1"/>
+                    </pic:cNvPicPr>
+                  </pic:nvPicPr>
+                  <pic:blipFill rotWithShape="1">
+                    <a:blip r:embed="rId12">
+                      <a:extLst>
+                        <a:ext uri="{28A0092B-C50C-407E-A947-70E740481C1C}">
+                          <a14:useLocalDpi xmlns:a14="http://schemas.microsoft.com/office/drawing/2010/main" val="0"/>
+                        </a:ext>
+                      </a:extLst>
+                    </a:blip>
+                    <a:srcRect l="12185" t="14353" r="30066" b="11059"/>
+                    <a:stretch/>
+                  </pic:blipFill>
+                  <pic:spPr bwMode="auto">
+                    <a:xfrm>
+                      <a:off x="0" y="0"/>
+                      <a:ext cx="4773930" cy="3470954"/>
+                    </a:xfrm>
+                    <a:prstGeom prst="rect">
+                      <a:avLst/>
+                    </a:prstGeom>
+                    <a:noFill/>
+                    <a:ln>
+                      <a:noFill/>
+                    </a:ln>
+                    <a:extLst>
+                      <a:ext uri="{53640926-AAD7-44D8-BBD7-CCE9431645EC}">
+                        <a14:shadowObscured xmlns:a14="http://schemas.microsoft.com/office/drawing/2010/main"/>
+                      </a:ext>
+                    </a:extLst>
+                  </pic:spPr>
+                </pic:pic>
+              </a:graphicData>
+            </a:graphic>
+          </wp:inline>
+        </w:drawing>
       </w:r>
     </w:p>
     <w:p>
@@ -15063,14 +15098,7 @@
         <w:rPr>
           <w:color w:val="000000"/>
         </w:rPr>
-        <w:t xml:space="preserve"> Essa opção está na lista de fichas, com o ícone de uma impressora, clicando na ficha específica, um </w:t>
-      </w:r>
-      <w:r>
-        <w:rPr>
-          <w:color w:val="000000"/>
-        </w:rPr>
-        <w:lastRenderedPageBreak/>
-        <w:t>relatório será automaticamente gerado.</w:t>
+        <w:t xml:space="preserve"> Essa opção está na lista de fichas, com o ícone de uma impressora, clicando na ficha específica, um relatório será automaticamente gerado.</w:t>
       </w:r>
     </w:p>
     <w:p>
@@ -15129,7 +15157,14 @@
         <w:rPr>
           <w:color w:val="000000"/>
         </w:rPr>
-        <w:t xml:space="preserve"> tratamento, cadastro opcional de tratamento, no cadastro de endereço.</w:t>
+        <w:t xml:space="preserve"> tratamento, cadastro opcional de tratamento, no cadastro de </w:t>
+      </w:r>
+      <w:r>
+        <w:rPr>
+          <w:color w:val="000000"/>
+        </w:rPr>
+        <w:lastRenderedPageBreak/>
+        <w:t>endereço.</w:t>
       </w:r>
     </w:p>
     <w:p>
@@ -15171,7 +15206,7 @@
         <w:ind w:firstLine="0"/>
         <w:jc w:val="center"/>
       </w:pPr>
-      <w:bookmarkStart w:id="24" w:name="_Toc68709985"/>
+      <w:bookmarkStart w:id="23" w:name="_Toc68709985"/>
       <w:r>
         <w:t>4.4</w:t>
       </w:r>
@@ -15179,7 +15214,7 @@
         <w:tab/>
         <w:t>FIGURA 5 - DIAGRAMA DE CLASSE</w:t>
       </w:r>
-      <w:bookmarkEnd w:id="24"/>
+      <w:bookmarkEnd w:id="23"/>
       <w:r>
         <w:t>S.</w:t>
       </w:r>
@@ -15366,7 +15401,6 @@
         <w:rPr>
           <w:color w:val="000000"/>
         </w:rPr>
-        <w:lastRenderedPageBreak/>
         <w:t>Cidade: Classe voltada para o cadastro de cidades.</w:t>
       </w:r>
     </w:p>
@@ -15440,7 +15474,14 @@
         <w:rPr>
           <w:color w:val="000000"/>
         </w:rPr>
-        <w:t xml:space="preserve">: Responsável pelo cadastro dos dados de endereços, essa classe é relacionada a outras três opcionalmente, que </w:t>
+        <w:t xml:space="preserve">: Responsável pelo cadastro dos dados de endereços, essa classe </w:t>
+      </w:r>
+      <w:r>
+        <w:rPr>
+          <w:color w:val="000000"/>
+        </w:rPr>
+        <w:lastRenderedPageBreak/>
+        <w:t xml:space="preserve">é relacionada a outras três opcionalmente, que </w:t>
       </w:r>
       <w:proofErr w:type="gramStart"/>
       <w:r>
@@ -15734,19 +15775,11 @@
     </w:p>
     <w:p>
       <w:pPr>
-        <w:ind w:firstLine="0"/>
-        <w:rPr>
-          <w:color w:val="000000"/>
-        </w:rPr>
-      </w:pPr>
-    </w:p>
-    <w:p>
-      <w:pPr>
         <w:pStyle w:val="Ttulo2"/>
         <w:ind w:firstLine="0"/>
         <w:jc w:val="center"/>
       </w:pPr>
-      <w:bookmarkStart w:id="25" w:name="_Toc68709986"/>
+      <w:bookmarkStart w:id="24" w:name="_Toc68709986"/>
       <w:r>
         <w:lastRenderedPageBreak/>
         <w:t>4.5</w:t>
@@ -15769,7 +15802,7 @@
         </w:rPr>
         <w:t>6</w:t>
       </w:r>
-      <w:bookmarkEnd w:id="25"/>
+      <w:bookmarkEnd w:id="24"/>
     </w:p>
     <w:p>
       <w:pPr>
@@ -15784,7 +15817,26 @@
           <w:color w:val="000000"/>
         </w:rPr>
         <w:pict>
-          <v:shape id="_x0000_i1026" type="#_x0000_t75" style="width:441.6pt;height:447.6pt">
+          <v:shapetype id="_x0000_t75" coordsize="21600,21600" o:spt="75" o:preferrelative="t" path="m@4@5l@4@11@9@11@9@5xe" filled="f" stroked="f">
+            <v:stroke joinstyle="miter"/>
+            <v:formulas>
+              <v:f eqn="if lineDrawn pixelLineWidth 0"/>
+              <v:f eqn="sum @0 1 0"/>
+              <v:f eqn="sum 0 0 @1"/>
+              <v:f eqn="prod @2 1 2"/>
+              <v:f eqn="prod @3 21600 pixelWidth"/>
+              <v:f eqn="prod @3 21600 pixelHeight"/>
+              <v:f eqn="sum @0 0 1"/>
+              <v:f eqn="prod @6 1 2"/>
+              <v:f eqn="prod @7 21600 pixelWidth"/>
+              <v:f eqn="sum @8 21600 0"/>
+              <v:f eqn="prod @7 21600 pixelHeight"/>
+              <v:f eqn="sum @10 21600 0"/>
+            </v:formulas>
+            <v:path o:extrusionok="f" gradientshapeok="t" o:connecttype="rect"/>
+            <o:lock v:ext="edit" aspectratio="t"/>
+          </v:shapetype>
+          <v:shape id="_x0000_i1025" type="#_x0000_t75" style="width:441.8pt;height:447.8pt">
             <v:imagedata r:id="rId14" o:title="Capturar" cropbottom="523f"/>
           </v:shape>
         </w:pict>
@@ -15892,7 +15944,7 @@
         <w:pStyle w:val="Ttulo1"/>
         <w:ind w:firstLine="0"/>
       </w:pPr>
-      <w:bookmarkStart w:id="26" w:name="_Toc68709987"/>
+      <w:bookmarkStart w:id="25" w:name="_Toc68709987"/>
       <w:r>
         <w:t>5</w:t>
       </w:r>
@@ -15900,7 +15952,7 @@
         <w:tab/>
         <w:t>RESULTADOS DO DESENVOLVIMENTO DO TRABALHO</w:t>
       </w:r>
-      <w:bookmarkEnd w:id="26"/>
+      <w:bookmarkEnd w:id="25"/>
     </w:p>
     <w:p>
       <w:pPr>
@@ -15923,7 +15975,7 @@
         <w:pStyle w:val="Ttulo2"/>
         <w:ind w:firstLine="0"/>
       </w:pPr>
-      <w:bookmarkStart w:id="27" w:name="_Toc68709988"/>
+      <w:bookmarkStart w:id="26" w:name="_Toc68709988"/>
       <w:r>
         <w:t>5.1</w:t>
       </w:r>
@@ -15931,7 +15983,7 @@
         <w:tab/>
         <w:t>LOGIN E AUTENTICAÇÃO</w:t>
       </w:r>
-      <w:bookmarkEnd w:id="27"/>
+      <w:bookmarkEnd w:id="26"/>
     </w:p>
     <w:p>
       <w:pPr>
@@ -16103,8 +16155,8 @@
           <w:color w:val="000000"/>
         </w:rPr>
       </w:pPr>
-      <w:bookmarkStart w:id="28" w:name="_heading=h.qsh70q" w:colFirst="0" w:colLast="0"/>
-      <w:bookmarkEnd w:id="28"/>
+      <w:bookmarkStart w:id="27" w:name="_heading=h.qsh70q" w:colFirst="0" w:colLast="0"/>
+      <w:bookmarkEnd w:id="27"/>
       <w:r>
         <w:rPr>
           <w:rFonts w:eastAsia="Arial" w:cs="Arial"/>
@@ -16276,8 +16328,8 @@
           <w:color w:val="000000"/>
         </w:rPr>
       </w:pPr>
-      <w:bookmarkStart w:id="29" w:name="_heading=h.3as4poj" w:colFirst="0" w:colLast="0"/>
-      <w:bookmarkEnd w:id="29"/>
+      <w:bookmarkStart w:id="28" w:name="_heading=h.3as4poj" w:colFirst="0" w:colLast="0"/>
+      <w:bookmarkEnd w:id="28"/>
       <w:r>
         <w:rPr>
           <w:rFonts w:eastAsia="Arial" w:cs="Arial"/>
@@ -16390,11 +16442,11 @@
       <w:r>
         <w:t xml:space="preserve"> </w:t>
       </w:r>
-      <w:bookmarkStart w:id="30" w:name="_Toc68709989"/>
+      <w:bookmarkStart w:id="29" w:name="_Toc68709989"/>
       <w:r>
         <w:t>CADASTRO DE FICHA</w:t>
       </w:r>
-      <w:bookmarkEnd w:id="30"/>
+      <w:bookmarkEnd w:id="29"/>
     </w:p>
     <w:p>
       <w:pPr>
@@ -16494,8 +16546,8 @@
           <w:color w:val="000000"/>
         </w:rPr>
       </w:pPr>
-      <w:bookmarkStart w:id="31" w:name="_heading=h.2p2csry" w:colFirst="0" w:colLast="0"/>
-      <w:bookmarkEnd w:id="31"/>
+      <w:bookmarkStart w:id="30" w:name="_heading=h.2p2csry" w:colFirst="0" w:colLast="0"/>
+      <w:bookmarkEnd w:id="30"/>
       <w:r>
         <w:rPr>
           <w:rFonts w:eastAsia="Arial" w:cs="Arial"/>
@@ -16627,8 +16679,8 @@
           <w:u w:val="single"/>
         </w:rPr>
       </w:pPr>
-      <w:bookmarkStart w:id="32" w:name="_heading=h.147n2zr" w:colFirst="0" w:colLast="0"/>
-      <w:bookmarkEnd w:id="32"/>
+      <w:bookmarkStart w:id="31" w:name="_heading=h.147n2zr" w:colFirst="0" w:colLast="0"/>
+      <w:bookmarkEnd w:id="31"/>
       <w:r>
         <w:rPr>
           <w:rFonts w:eastAsia="Arial" w:cs="Arial"/>
@@ -16802,8 +16854,8 @@
           <w:color w:val="000000"/>
         </w:rPr>
       </w:pPr>
-      <w:bookmarkStart w:id="33" w:name="_heading=h.3o7alnk" w:colFirst="0" w:colLast="0"/>
-      <w:bookmarkEnd w:id="33"/>
+      <w:bookmarkStart w:id="32" w:name="_heading=h.3o7alnk" w:colFirst="0" w:colLast="0"/>
+      <w:bookmarkEnd w:id="32"/>
       <w:r>
         <w:rPr>
           <w:rFonts w:eastAsia="Arial" w:cs="Arial"/>
@@ -16923,8 +16975,8 @@
           <w:color w:val="000000"/>
         </w:rPr>
       </w:pPr>
-      <w:bookmarkStart w:id="34" w:name="_heading=h.23ckvvd" w:colFirst="0" w:colLast="0"/>
-      <w:bookmarkEnd w:id="34"/>
+      <w:bookmarkStart w:id="33" w:name="_heading=h.23ckvvd" w:colFirst="0" w:colLast="0"/>
+      <w:bookmarkEnd w:id="33"/>
       <w:r>
         <w:rPr>
           <w:rFonts w:eastAsia="Arial" w:cs="Arial"/>
@@ -17044,8 +17096,8 @@
           <w:szCs w:val="18"/>
         </w:rPr>
       </w:pPr>
-      <w:bookmarkStart w:id="35" w:name="_heading=h.ihv636" w:colFirst="0" w:colLast="0"/>
-      <w:bookmarkEnd w:id="35"/>
+      <w:bookmarkStart w:id="34" w:name="_heading=h.ihv636" w:colFirst="0" w:colLast="0"/>
+      <w:bookmarkEnd w:id="34"/>
       <w:r>
         <w:rPr>
           <w:rFonts w:eastAsia="Arial" w:cs="Arial"/>
@@ -17141,7 +17193,7 @@
         <w:pStyle w:val="Ttulo2"/>
         <w:ind w:firstLine="0"/>
       </w:pPr>
-      <w:bookmarkStart w:id="36" w:name="_Toc68709990"/>
+      <w:bookmarkStart w:id="35" w:name="_Toc68709990"/>
       <w:r>
         <w:t>5.3</w:t>
       </w:r>
@@ -17149,7 +17201,7 @@
         <w:tab/>
         <w:t>LISTAGEM DE FICHA</w:t>
       </w:r>
-      <w:bookmarkEnd w:id="36"/>
+      <w:bookmarkEnd w:id="35"/>
     </w:p>
     <w:p>
       <w:pPr>
@@ -17268,15 +17320,7 @@
           <w:color w:val="202124"/>
           <w:shd w:val="clear" w:color="auto" w:fill="FFFFFF"/>
         </w:rPr>
-        <w:t>", ou seja, "Formato de documento portátil"</w:t>
-      </w:r>
-      <w:r>
-        <w:rPr>
-          <w:rFonts w:cs="Arial"/>
-          <w:color w:val="202124"/>
-          <w:shd w:val="clear" w:color="auto" w:fill="FFFFFF"/>
-        </w:rPr>
-        <w:t>)</w:t>
+        <w:t>", ou seja, "Formato de documento portátil")</w:t>
       </w:r>
       <w:r>
         <w:rPr>
@@ -17344,8 +17388,8 @@
           <w:color w:val="000000"/>
         </w:rPr>
       </w:pPr>
-      <w:bookmarkStart w:id="37" w:name="_heading=h.1hmsyys" w:colFirst="0" w:colLast="0"/>
-      <w:bookmarkEnd w:id="37"/>
+      <w:bookmarkStart w:id="36" w:name="_heading=h.1hmsyys" w:colFirst="0" w:colLast="0"/>
+      <w:bookmarkEnd w:id="36"/>
       <w:r>
         <w:lastRenderedPageBreak/>
         <w:t xml:space="preserve">FIGURA 14 </w:t>
@@ -17450,7 +17494,7 @@
         <w:pStyle w:val="Ttulo2"/>
         <w:ind w:firstLine="0"/>
       </w:pPr>
-      <w:bookmarkStart w:id="38" w:name="_Toc68709991"/>
+      <w:bookmarkStart w:id="37" w:name="_Toc68709991"/>
       <w:r>
         <w:t>5.4</w:t>
       </w:r>
@@ -17458,7 +17502,7 @@
         <w:tab/>
         <w:t>RELATÓRIO DE FICHA</w:t>
       </w:r>
-      <w:bookmarkEnd w:id="38"/>
+      <w:bookmarkEnd w:id="37"/>
     </w:p>
     <w:p>
       <w:pPr>
@@ -17598,8 +17642,8 @@
           <w:color w:val="000000"/>
         </w:rPr>
       </w:pPr>
-      <w:bookmarkStart w:id="39" w:name="_heading=h.2grqrue" w:colFirst="0" w:colLast="0"/>
-      <w:bookmarkEnd w:id="39"/>
+      <w:bookmarkStart w:id="38" w:name="_heading=h.2grqrue" w:colFirst="0" w:colLast="0"/>
+      <w:bookmarkEnd w:id="38"/>
       <w:r>
         <w:lastRenderedPageBreak/>
         <w:t xml:space="preserve">FIGURA 15 </w:t>
@@ -17725,8 +17769,8 @@
           <w:color w:val="000000"/>
         </w:rPr>
       </w:pPr>
-      <w:bookmarkStart w:id="40" w:name="_heading=h.vx1227" w:colFirst="0" w:colLast="0"/>
-      <w:bookmarkEnd w:id="40"/>
+      <w:bookmarkStart w:id="39" w:name="_heading=h.vx1227" w:colFirst="0" w:colLast="0"/>
+      <w:bookmarkEnd w:id="39"/>
       <w:r>
         <w:t xml:space="preserve">FIGURA 16 </w:t>
       </w:r>
@@ -17755,7 +17799,7 @@
         <w:drawing>
           <wp:inline distT="0" distB="0" distL="0" distR="0" wp14:anchorId="65926B27" wp14:editId="3D259A00">
             <wp:extent cx="5716792" cy="4373036"/>
-            <wp:effectExtent l="0" t="0" r="0" b="0"/>
+            <wp:effectExtent l="0" t="0" r="0" b="8890"/>
             <wp:docPr id="36" name="image10.jpg" descr="D:\Downloads\Novo Documento 2019-06-27 13.38.49_1.jpg"/>
             <wp:cNvGraphicFramePr/>
             <a:graphic xmlns:a="http://schemas.openxmlformats.org/drawingml/2006/main">
@@ -17766,7 +17810,22 @@
                     <pic:cNvPicPr preferRelativeResize="0"/>
                   </pic:nvPicPr>
                   <pic:blipFill>
-                    <a:blip r:embed="rId24"/>
+                    <a:blip r:embed="rId24">
+                      <a:extLst>
+                        <a:ext uri="{BEBA8EAE-BF5A-486C-A8C5-ECC9F3942E4B}">
+                          <a14:imgProps xmlns:a14="http://schemas.microsoft.com/office/drawing/2010/main">
+                            <a14:imgLayer r:embed="rId25">
+                              <a14:imgEffect>
+                                <a14:sharpenSoften amount="50000"/>
+                              </a14:imgEffect>
+                              <a14:imgEffect>
+                                <a14:brightnessContrast bright="40000" contrast="-40000"/>
+                              </a14:imgEffect>
+                            </a14:imgLayer>
+                          </a14:imgProps>
+                        </a:ext>
+                      </a:extLst>
+                    </a:blip>
                     <a:srcRect/>
                     <a:stretch>
                       <a:fillRect/>
@@ -17830,16 +17889,15 @@
         <w:pStyle w:val="Ttulo1"/>
         <w:ind w:firstLine="0"/>
       </w:pPr>
-      <w:bookmarkStart w:id="41" w:name="_Toc68709992"/>
-      <w:r>
-        <w:lastRenderedPageBreak/>
+      <w:bookmarkStart w:id="40" w:name="_Toc68709992"/>
+      <w:r>
         <w:t>6</w:t>
       </w:r>
       <w:r>
         <w:tab/>
         <w:t>CONCLUSÕES</w:t>
       </w:r>
-      <w:bookmarkEnd w:id="41"/>
+      <w:bookmarkEnd w:id="40"/>
     </w:p>
     <w:p>
       <w:pPr>
@@ -18106,7 +18164,7 @@
         <w:pStyle w:val="Ttulo2"/>
         <w:ind w:firstLine="0"/>
       </w:pPr>
-      <w:bookmarkStart w:id="42" w:name="_Toc68709993"/>
+      <w:bookmarkStart w:id="41" w:name="_Toc68709993"/>
       <w:r>
         <w:lastRenderedPageBreak/>
         <w:t>6.1</w:t>
@@ -18115,7 +18173,7 @@
         <w:tab/>
         <w:t>CONTRIBUIÇÕES</w:t>
       </w:r>
-      <w:bookmarkEnd w:id="42"/>
+      <w:bookmarkEnd w:id="41"/>
     </w:p>
     <w:p>
       <w:pPr>
@@ -18173,7 +18231,7 @@
         <w:pStyle w:val="Ttulo2"/>
         <w:ind w:firstLine="0"/>
       </w:pPr>
-      <w:bookmarkStart w:id="43" w:name="_Toc68709994"/>
+      <w:bookmarkStart w:id="42" w:name="_Toc68709994"/>
       <w:r>
         <w:t>6.2</w:t>
       </w:r>
@@ -18181,7 +18239,7 @@
         <w:tab/>
         <w:t>LIMITAÇÕES</w:t>
       </w:r>
-      <w:bookmarkEnd w:id="43"/>
+      <w:bookmarkEnd w:id="42"/>
     </w:p>
     <w:p>
       <w:pPr>
@@ -18281,11 +18339,11 @@
       <w:r>
         <w:t xml:space="preserve">   </w:t>
       </w:r>
-      <w:bookmarkStart w:id="44" w:name="_Toc68709995"/>
+      <w:bookmarkStart w:id="43" w:name="_Toc68709995"/>
       <w:r>
         <w:t>TRABALHOS FUTUROS</w:t>
       </w:r>
-      <w:bookmarkEnd w:id="44"/>
+      <w:bookmarkEnd w:id="43"/>
     </w:p>
     <w:p>
       <w:pPr>
@@ -18486,12 +18544,12 @@
         <w:pStyle w:val="Ttulo1"/>
         <w:ind w:firstLine="0"/>
       </w:pPr>
-      <w:bookmarkStart w:id="45" w:name="_Toc68709996"/>
+      <w:bookmarkStart w:id="44" w:name="_Toc68709996"/>
       <w:r>
         <w:lastRenderedPageBreak/>
         <w:t>REFERÊNCIAS</w:t>
       </w:r>
-      <w:bookmarkEnd w:id="45"/>
+      <w:bookmarkEnd w:id="44"/>
     </w:p>
     <w:p>
       <w:pPr>
@@ -18878,7 +18936,7 @@
         </w:rPr>
         <w:t>, 2020. Disponível em: &lt;</w:t>
       </w:r>
-      <w:hyperlink r:id="rId25" w:anchor=":~:text=Come%C3%A7ando%20pela%20defini%C3%A7%C3%A3o%20b%C3%A1sica%2C%20sistema,de%20serem%20simples%20de%20acessar.">
+      <w:hyperlink r:id="rId26" w:anchor=":~:text=Come%C3%A7ando%20pela%20defini%C3%A7%C3%A3o%20b%C3%A1sica%2C%20sistema,de%20serem%20simples%20de%20acessar.">
         <w:r>
           <w:rPr>
             <w:color w:val="000000"/>
@@ -18934,7 +18992,7 @@
         </w:rPr>
         <w:t>, 2020. Disponível em: &lt;</w:t>
       </w:r>
-      <w:hyperlink r:id="rId26">
+      <w:hyperlink r:id="rId27">
         <w:r>
           <w:rPr>
             <w:color w:val="000000"/>
@@ -19033,7 +19091,7 @@
         </w:rPr>
         <w:t>:., 2019. Disponível em: &lt;</w:t>
       </w:r>
-      <w:hyperlink r:id="rId27">
+      <w:hyperlink r:id="rId28">
         <w:r>
           <w:rPr>
             <w:color w:val="000000"/>
@@ -19043,7 +19101,7 @@
           <w:t>https://www.hostinger.com.br/tutoriais/o-que-github/</w:t>
         </w:r>
       </w:hyperlink>
-      <w:hyperlink r:id="rId28">
+      <w:hyperlink r:id="rId29">
         <w:r>
           <w:rPr>
             <w:color w:val="000000"/>
@@ -19083,516 +19141,6 @@
         </w:rPr>
         <w:lastRenderedPageBreak/>
         <w:t xml:space="preserve">ALEXANDRE AFONSO, </w:t>
-      </w:r>
-      <w:r>
-        <w:rPr>
-          <w:b/>
-          <w:color w:val="000000"/>
-          <w:highlight w:val="white"/>
-        </w:rPr>
-        <w:t>O que é Spring MVC</w:t>
-      </w:r>
-      <w:proofErr w:type="gramStart"/>
-      <w:r>
-        <w:rPr>
-          <w:b/>
-          <w:color w:val="000000"/>
-          <w:highlight w:val="white"/>
-        </w:rPr>
-        <w:t>?.</w:t>
-      </w:r>
-      <w:proofErr w:type="gramEnd"/>
-      <w:r>
-        <w:rPr>
-          <w:color w:val="000000"/>
-          <w:highlight w:val="white"/>
-        </w:rPr>
-        <w:t xml:space="preserve"> </w:t>
-      </w:r>
-      <w:proofErr w:type="gramStart"/>
-      <w:r>
-        <w:rPr>
-          <w:color w:val="000000"/>
-          <w:highlight w:val="white"/>
-        </w:rPr>
-        <w:t>In :</w:t>
-      </w:r>
-      <w:proofErr w:type="spellStart"/>
-      <w:proofErr w:type="gramEnd"/>
-      <w:r>
-        <w:rPr>
-          <w:color w:val="000000"/>
-          <w:highlight w:val="white"/>
-        </w:rPr>
-        <w:t>Algaworks</w:t>
-      </w:r>
-      <w:proofErr w:type="spellEnd"/>
-      <w:r>
-        <w:rPr>
-          <w:color w:val="000000"/>
-          <w:highlight w:val="white"/>
-        </w:rPr>
-        <w:t>:, 2017. Disponível em: &lt;</w:t>
-      </w:r>
-      <w:hyperlink r:id="rId29" w:anchor=":~:text=MVC%20%C3%A9%20acr%C3%B4nimo%20de%20Model,organizadas%20e%20de%20f%C3%A1cil%20manuten%C3%A7%C3%A3o.">
-        <w:r>
-          <w:rPr>
-            <w:color w:val="000000"/>
-            <w:highlight w:val="white"/>
-            <w:u w:val="single"/>
-          </w:rPr>
-          <w:t>https://blog.algaworks.com/spring-mvc/#:~:text=MVC%20%C3%A9%20acr%C3%B4nimo%20de%20Model,organizadas%20e%20de%20f%C3%A1cil%20manuten%C3%A7%C3%A3o.</w:t>
-        </w:r>
-      </w:hyperlink>
-      <w:r>
-        <w:rPr>
-          <w:color w:val="000000"/>
-          <w:highlight w:val="white"/>
-        </w:rPr>
-        <w:t>&gt;. Acesso em: 20 jul. 2020.</w:t>
-      </w:r>
-    </w:p>
-    <w:p>
-      <w:pPr>
-        <w:ind w:firstLine="0"/>
-        <w:rPr>
-          <w:color w:val="000000"/>
-          <w:highlight w:val="white"/>
-        </w:rPr>
-      </w:pPr>
-    </w:p>
-    <w:p>
-      <w:pPr>
-        <w:ind w:firstLine="0"/>
-        <w:rPr>
-          <w:color w:val="000000"/>
-          <w:highlight w:val="white"/>
-        </w:rPr>
-      </w:pPr>
-      <w:r>
-        <w:rPr>
-          <w:color w:val="000000"/>
-          <w:highlight w:val="white"/>
-        </w:rPr>
-        <w:t xml:space="preserve">VINICIUS CARVALHO, </w:t>
-      </w:r>
-      <w:proofErr w:type="spellStart"/>
-      <w:proofErr w:type="gramStart"/>
-      <w:r>
-        <w:rPr>
-          <w:b/>
-          <w:color w:val="000000"/>
-          <w:highlight w:val="white"/>
-        </w:rPr>
-        <w:t>PostgresSQL</w:t>
-      </w:r>
-      <w:proofErr w:type="spellEnd"/>
-      <w:proofErr w:type="gramEnd"/>
-      <w:r>
-        <w:rPr>
-          <w:color w:val="000000"/>
-          <w:highlight w:val="white"/>
-        </w:rPr>
-        <w:t xml:space="preserve">, Banco de Dados para aplicações Web Modernas. </w:t>
-      </w:r>
-      <w:proofErr w:type="gramStart"/>
-      <w:r>
-        <w:rPr>
-          <w:color w:val="000000"/>
-          <w:highlight w:val="white"/>
-        </w:rPr>
-        <w:t>In :</w:t>
-      </w:r>
-      <w:proofErr w:type="gramEnd"/>
-      <w:r>
-        <w:rPr>
-          <w:color w:val="000000"/>
-          <w:highlight w:val="white"/>
-        </w:rPr>
-        <w:t>Casa do Código, 2015.</w:t>
-      </w:r>
-    </w:p>
-    <w:p>
-      <w:pPr>
-        <w:ind w:firstLine="0"/>
-        <w:rPr>
-          <w:color w:val="000000"/>
-          <w:highlight w:val="white"/>
-        </w:rPr>
-      </w:pPr>
-    </w:p>
-    <w:p>
-      <w:pPr>
-        <w:ind w:firstLine="0"/>
-        <w:rPr>
-          <w:color w:val="000000"/>
-        </w:rPr>
-      </w:pPr>
-      <w:r>
-        <w:rPr>
-          <w:color w:val="000000"/>
-        </w:rPr>
-        <w:t xml:space="preserve">SOMMERVILLE. </w:t>
-      </w:r>
-      <w:r>
-        <w:rPr>
-          <w:b/>
-          <w:color w:val="000000"/>
-        </w:rPr>
-        <w:t>Engenharia de Software</w:t>
-      </w:r>
-      <w:r>
-        <w:rPr>
-          <w:color w:val="000000"/>
-        </w:rPr>
-        <w:t>. Pearson Prentice Hall, 2011.</w:t>
-      </w:r>
-    </w:p>
-    <w:p>
-      <w:pPr>
-        <w:ind w:firstLine="0"/>
-        <w:rPr>
-          <w:color w:val="000000"/>
-        </w:rPr>
-      </w:pPr>
-    </w:p>
-    <w:p>
-      <w:pPr>
-        <w:ind w:firstLine="0"/>
-        <w:rPr>
-          <w:color w:val="000000"/>
-        </w:rPr>
-      </w:pPr>
-      <w:r>
-        <w:rPr>
-          <w:color w:val="000000"/>
-        </w:rPr>
-        <w:t xml:space="preserve">BORLAND, </w:t>
-      </w:r>
-      <w:r>
-        <w:rPr>
-          <w:b/>
-          <w:color w:val="000000"/>
-        </w:rPr>
-        <w:t>Borland Software Corporation</w:t>
-      </w:r>
-      <w:r>
-        <w:rPr>
-          <w:color w:val="000000"/>
-        </w:rPr>
-        <w:t xml:space="preserve">. Borland </w:t>
-      </w:r>
-      <w:proofErr w:type="spellStart"/>
-      <w:proofErr w:type="gramStart"/>
-      <w:r>
-        <w:rPr>
-          <w:color w:val="000000"/>
-        </w:rPr>
-        <w:t>JBuilder</w:t>
-      </w:r>
-      <w:proofErr w:type="spellEnd"/>
-      <w:proofErr w:type="gramEnd"/>
-      <w:r>
-        <w:rPr>
-          <w:color w:val="000000"/>
-        </w:rPr>
-        <w:t>. 2005</w:t>
-      </w:r>
-    </w:p>
-    <w:p>
-      <w:pPr>
-        <w:ind w:firstLine="0"/>
-        <w:rPr>
-          <w:color w:val="000000"/>
-        </w:rPr>
-      </w:pPr>
-      <w:r>
-        <w:rPr>
-          <w:color w:val="000000"/>
-        </w:rPr>
-        <w:t>http://www.borland.com/us/products/jbuilder/index.html. Último acesso em 07</w:t>
-      </w:r>
-    </w:p>
-    <w:p>
-      <w:pPr>
-        <w:ind w:firstLine="0"/>
-        <w:rPr>
-          <w:color w:val="000000"/>
-        </w:rPr>
-      </w:pPr>
-      <w:proofErr w:type="gramStart"/>
-      <w:r>
-        <w:rPr>
-          <w:color w:val="000000"/>
-        </w:rPr>
-        <w:t>de</w:t>
-      </w:r>
-      <w:proofErr w:type="gramEnd"/>
-      <w:r>
-        <w:rPr>
-          <w:color w:val="000000"/>
-        </w:rPr>
-        <w:t xml:space="preserve"> novembro de 2020.</w:t>
-      </w:r>
-    </w:p>
-    <w:p>
-      <w:pPr>
-        <w:ind w:firstLine="0"/>
-        <w:rPr>
-          <w:color w:val="000000"/>
-        </w:rPr>
-      </w:pPr>
-    </w:p>
-    <w:p>
-      <w:pPr>
-        <w:ind w:firstLine="0"/>
-        <w:rPr>
-          <w:color w:val="000000"/>
-        </w:rPr>
-      </w:pPr>
-      <w:r>
-        <w:rPr>
-          <w:color w:val="000000"/>
-        </w:rPr>
-        <w:t xml:space="preserve">SUN. S. Microsystems. </w:t>
-      </w:r>
-      <w:r>
-        <w:rPr>
-          <w:b/>
-          <w:color w:val="000000"/>
-        </w:rPr>
-        <w:t>Java Technology</w:t>
-      </w:r>
-      <w:r>
-        <w:rPr>
-          <w:color w:val="000000"/>
-        </w:rPr>
-        <w:t>. 2005,</w:t>
-      </w:r>
-      <w:proofErr w:type="gramStart"/>
-      <w:r>
-        <w:rPr>
-          <w:color w:val="000000"/>
-        </w:rPr>
-        <w:t xml:space="preserve">  </w:t>
-      </w:r>
-      <w:proofErr w:type="gramEnd"/>
-      <w:r>
-        <w:rPr>
-          <w:color w:val="000000"/>
-        </w:rPr>
-        <w:t>http://java.sun.com Último</w:t>
-      </w:r>
-    </w:p>
-    <w:p>
-      <w:pPr>
-        <w:ind w:firstLine="0"/>
-        <w:rPr>
-          <w:color w:val="000000"/>
-        </w:rPr>
-      </w:pPr>
-      <w:proofErr w:type="gramStart"/>
-      <w:r>
-        <w:rPr>
-          <w:color w:val="000000"/>
-        </w:rPr>
-        <w:t>acesso</w:t>
-      </w:r>
-      <w:proofErr w:type="gramEnd"/>
-      <w:r>
-        <w:rPr>
-          <w:color w:val="000000"/>
-        </w:rPr>
-        <w:t xml:space="preserve"> em 07 de novembro de 2020.</w:t>
-      </w:r>
-    </w:p>
-    <w:p>
-      <w:pPr>
-        <w:ind w:firstLine="0"/>
-        <w:rPr>
-          <w:color w:val="000000"/>
-        </w:rPr>
-      </w:pPr>
-    </w:p>
-    <w:p>
-      <w:pPr>
-        <w:ind w:firstLine="0"/>
-        <w:rPr>
-          <w:color w:val="000000"/>
-        </w:rPr>
-      </w:pPr>
-      <w:r>
-        <w:rPr>
-          <w:color w:val="000000"/>
-        </w:rPr>
-        <w:t xml:space="preserve">JOHAN, Johan, </w:t>
-      </w:r>
-      <w:proofErr w:type="spellStart"/>
-      <w:r>
-        <w:rPr>
-          <w:color w:val="000000"/>
-        </w:rPr>
-        <w:t>Dicky</w:t>
-      </w:r>
-      <w:proofErr w:type="spellEnd"/>
-      <w:r>
-        <w:rPr>
-          <w:color w:val="000000"/>
-        </w:rPr>
-        <w:t xml:space="preserve">. </w:t>
-      </w:r>
-      <w:proofErr w:type="spellStart"/>
-      <w:r>
-        <w:rPr>
-          <w:b/>
-          <w:color w:val="000000"/>
-        </w:rPr>
-        <w:t>Take</w:t>
-      </w:r>
-      <w:proofErr w:type="spellEnd"/>
-      <w:r>
-        <w:rPr>
-          <w:b/>
-          <w:color w:val="000000"/>
-        </w:rPr>
-        <w:t xml:space="preserve"> </w:t>
-      </w:r>
-      <w:proofErr w:type="spellStart"/>
-      <w:r>
-        <w:rPr>
-          <w:b/>
-          <w:color w:val="000000"/>
-        </w:rPr>
-        <w:t>Control</w:t>
-      </w:r>
-      <w:proofErr w:type="spellEnd"/>
-      <w:r>
-        <w:rPr>
-          <w:b/>
-          <w:color w:val="000000"/>
-        </w:rPr>
-        <w:t xml:space="preserve"> </w:t>
-      </w:r>
-      <w:proofErr w:type="spellStart"/>
-      <w:r>
-        <w:rPr>
-          <w:b/>
-          <w:color w:val="000000"/>
-        </w:rPr>
-        <w:t>of</w:t>
-      </w:r>
-      <w:proofErr w:type="spellEnd"/>
-      <w:r>
-        <w:rPr>
-          <w:b/>
-          <w:color w:val="000000"/>
-        </w:rPr>
-        <w:t xml:space="preserve"> </w:t>
-      </w:r>
-      <w:proofErr w:type="spellStart"/>
-      <w:r>
-        <w:rPr>
-          <w:b/>
-          <w:color w:val="000000"/>
-        </w:rPr>
-        <w:t>Your</w:t>
-      </w:r>
-      <w:proofErr w:type="spellEnd"/>
-      <w:r>
-        <w:rPr>
-          <w:b/>
-          <w:color w:val="000000"/>
-        </w:rPr>
-        <w:t xml:space="preserve"> </w:t>
-      </w:r>
-      <w:proofErr w:type="spellStart"/>
-      <w:r>
-        <w:rPr>
-          <w:b/>
-          <w:color w:val="000000"/>
-        </w:rPr>
-        <w:t>Properties</w:t>
-      </w:r>
-      <w:proofErr w:type="spellEnd"/>
-      <w:r>
-        <w:rPr>
-          <w:color w:val="000000"/>
-        </w:rPr>
-        <w:t xml:space="preserve">, </w:t>
-      </w:r>
-      <w:proofErr w:type="gramStart"/>
-      <w:r>
-        <w:rPr>
-          <w:color w:val="000000"/>
-        </w:rPr>
-        <w:t>Eclipse</w:t>
-      </w:r>
-      <w:proofErr w:type="gramEnd"/>
-    </w:p>
-    <w:p>
-      <w:pPr>
-        <w:ind w:firstLine="0"/>
-        <w:rPr>
-          <w:color w:val="000000"/>
-        </w:rPr>
-      </w:pPr>
-      <w:proofErr w:type="spellStart"/>
-      <w:r>
-        <w:rPr>
-          <w:color w:val="000000"/>
-        </w:rPr>
-        <w:t>Technical</w:t>
-      </w:r>
-      <w:proofErr w:type="spellEnd"/>
-      <w:r>
-        <w:rPr>
-          <w:color w:val="000000"/>
-        </w:rPr>
-        <w:t xml:space="preserve"> </w:t>
-      </w:r>
-      <w:proofErr w:type="spellStart"/>
-      <w:r>
-        <w:rPr>
-          <w:color w:val="000000"/>
-        </w:rPr>
-        <w:t>Articles</w:t>
-      </w:r>
-      <w:proofErr w:type="spellEnd"/>
-      <w:r>
-        <w:rPr>
-          <w:color w:val="000000"/>
-        </w:rPr>
-        <w:t>, 2003</w:t>
-      </w:r>
-    </w:p>
-    <w:p>
-      <w:pPr>
-        <w:ind w:firstLine="0"/>
-        <w:rPr>
-          <w:color w:val="000000"/>
-        </w:rPr>
-      </w:pPr>
-    </w:p>
-    <w:p>
-      <w:pPr>
-        <w:ind w:firstLine="0"/>
-        <w:rPr>
-          <w:color w:val="000000"/>
-          <w:highlight w:val="white"/>
-        </w:rPr>
-      </w:pPr>
-      <w:r>
-        <w:rPr>
-          <w:color w:val="000000"/>
-        </w:rPr>
-        <w:t>JOSÉ AUGUSTO FABRI</w:t>
-      </w:r>
-      <w:r>
-        <w:rPr>
-          <w:color w:val="000000"/>
-          <w:highlight w:val="white"/>
-        </w:rPr>
-        <w:t xml:space="preserve">, </w:t>
       </w:r>
       <w:r>
         <w:rPr>
@@ -19676,6 +19224,516 @@
         <w:ind w:firstLine="0"/>
         <w:rPr>
           <w:color w:val="000000"/>
+          <w:highlight w:val="white"/>
+        </w:rPr>
+      </w:pPr>
+      <w:r>
+        <w:rPr>
+          <w:color w:val="000000"/>
+          <w:highlight w:val="white"/>
+        </w:rPr>
+        <w:t xml:space="preserve">VINICIUS CARVALHO, </w:t>
+      </w:r>
+      <w:proofErr w:type="spellStart"/>
+      <w:proofErr w:type="gramStart"/>
+      <w:r>
+        <w:rPr>
+          <w:b/>
+          <w:color w:val="000000"/>
+          <w:highlight w:val="white"/>
+        </w:rPr>
+        <w:t>PostgresSQL</w:t>
+      </w:r>
+      <w:proofErr w:type="spellEnd"/>
+      <w:proofErr w:type="gramEnd"/>
+      <w:r>
+        <w:rPr>
+          <w:color w:val="000000"/>
+          <w:highlight w:val="white"/>
+        </w:rPr>
+        <w:t xml:space="preserve">, Banco de Dados para aplicações Web Modernas. </w:t>
+      </w:r>
+      <w:proofErr w:type="gramStart"/>
+      <w:r>
+        <w:rPr>
+          <w:color w:val="000000"/>
+          <w:highlight w:val="white"/>
+        </w:rPr>
+        <w:t>In :</w:t>
+      </w:r>
+      <w:proofErr w:type="gramEnd"/>
+      <w:r>
+        <w:rPr>
+          <w:color w:val="000000"/>
+          <w:highlight w:val="white"/>
+        </w:rPr>
+        <w:t>Casa do Código, 2015.</w:t>
+      </w:r>
+    </w:p>
+    <w:p>
+      <w:pPr>
+        <w:ind w:firstLine="0"/>
+        <w:rPr>
+          <w:color w:val="000000"/>
+          <w:highlight w:val="white"/>
+        </w:rPr>
+      </w:pPr>
+    </w:p>
+    <w:p>
+      <w:pPr>
+        <w:ind w:firstLine="0"/>
+        <w:rPr>
+          <w:color w:val="000000"/>
+        </w:rPr>
+      </w:pPr>
+      <w:r>
+        <w:rPr>
+          <w:color w:val="000000"/>
+        </w:rPr>
+        <w:t xml:space="preserve">SOMMERVILLE. </w:t>
+      </w:r>
+      <w:r>
+        <w:rPr>
+          <w:b/>
+          <w:color w:val="000000"/>
+        </w:rPr>
+        <w:t>Engenharia de Software</w:t>
+      </w:r>
+      <w:r>
+        <w:rPr>
+          <w:color w:val="000000"/>
+        </w:rPr>
+        <w:t>. Pearson Prentice Hall, 2011.</w:t>
+      </w:r>
+    </w:p>
+    <w:p>
+      <w:pPr>
+        <w:ind w:firstLine="0"/>
+        <w:rPr>
+          <w:color w:val="000000"/>
+        </w:rPr>
+      </w:pPr>
+    </w:p>
+    <w:p>
+      <w:pPr>
+        <w:ind w:firstLine="0"/>
+        <w:rPr>
+          <w:color w:val="000000"/>
+        </w:rPr>
+      </w:pPr>
+      <w:r>
+        <w:rPr>
+          <w:color w:val="000000"/>
+        </w:rPr>
+        <w:t xml:space="preserve">BORLAND, </w:t>
+      </w:r>
+      <w:r>
+        <w:rPr>
+          <w:b/>
+          <w:color w:val="000000"/>
+        </w:rPr>
+        <w:t>Borland Software Corporation</w:t>
+      </w:r>
+      <w:r>
+        <w:rPr>
+          <w:color w:val="000000"/>
+        </w:rPr>
+        <w:t xml:space="preserve">. Borland </w:t>
+      </w:r>
+      <w:proofErr w:type="spellStart"/>
+      <w:proofErr w:type="gramStart"/>
+      <w:r>
+        <w:rPr>
+          <w:color w:val="000000"/>
+        </w:rPr>
+        <w:t>JBuilder</w:t>
+      </w:r>
+      <w:proofErr w:type="spellEnd"/>
+      <w:proofErr w:type="gramEnd"/>
+      <w:r>
+        <w:rPr>
+          <w:color w:val="000000"/>
+        </w:rPr>
+        <w:t>. 2005</w:t>
+      </w:r>
+    </w:p>
+    <w:p>
+      <w:pPr>
+        <w:ind w:firstLine="0"/>
+        <w:rPr>
+          <w:color w:val="000000"/>
+        </w:rPr>
+      </w:pPr>
+      <w:r>
+        <w:rPr>
+          <w:color w:val="000000"/>
+        </w:rPr>
+        <w:t>http://www.borland.com/us/products/jbuilder/index.html. Último acesso em 07</w:t>
+      </w:r>
+    </w:p>
+    <w:p>
+      <w:pPr>
+        <w:ind w:firstLine="0"/>
+        <w:rPr>
+          <w:color w:val="000000"/>
+        </w:rPr>
+      </w:pPr>
+      <w:proofErr w:type="gramStart"/>
+      <w:r>
+        <w:rPr>
+          <w:color w:val="000000"/>
+        </w:rPr>
+        <w:t>de</w:t>
+      </w:r>
+      <w:proofErr w:type="gramEnd"/>
+      <w:r>
+        <w:rPr>
+          <w:color w:val="000000"/>
+        </w:rPr>
+        <w:t xml:space="preserve"> novembro de 2020.</w:t>
+      </w:r>
+    </w:p>
+    <w:p>
+      <w:pPr>
+        <w:ind w:firstLine="0"/>
+        <w:rPr>
+          <w:color w:val="000000"/>
+        </w:rPr>
+      </w:pPr>
+    </w:p>
+    <w:p>
+      <w:pPr>
+        <w:ind w:firstLine="0"/>
+        <w:rPr>
+          <w:color w:val="000000"/>
+        </w:rPr>
+      </w:pPr>
+      <w:r>
+        <w:rPr>
+          <w:color w:val="000000"/>
+        </w:rPr>
+        <w:t xml:space="preserve">SUN. S. Microsystems. </w:t>
+      </w:r>
+      <w:r>
+        <w:rPr>
+          <w:b/>
+          <w:color w:val="000000"/>
+        </w:rPr>
+        <w:t>Java Technology</w:t>
+      </w:r>
+      <w:r>
+        <w:rPr>
+          <w:color w:val="000000"/>
+        </w:rPr>
+        <w:t>. 2005,</w:t>
+      </w:r>
+      <w:proofErr w:type="gramStart"/>
+      <w:r>
+        <w:rPr>
+          <w:color w:val="000000"/>
+        </w:rPr>
+        <w:t xml:space="preserve">  </w:t>
+      </w:r>
+      <w:proofErr w:type="gramEnd"/>
+      <w:r>
+        <w:rPr>
+          <w:color w:val="000000"/>
+        </w:rPr>
+        <w:t>http://java.sun.com Último</w:t>
+      </w:r>
+    </w:p>
+    <w:p>
+      <w:pPr>
+        <w:ind w:firstLine="0"/>
+        <w:rPr>
+          <w:color w:val="000000"/>
+        </w:rPr>
+      </w:pPr>
+      <w:proofErr w:type="gramStart"/>
+      <w:r>
+        <w:rPr>
+          <w:color w:val="000000"/>
+        </w:rPr>
+        <w:t>acesso</w:t>
+      </w:r>
+      <w:proofErr w:type="gramEnd"/>
+      <w:r>
+        <w:rPr>
+          <w:color w:val="000000"/>
+        </w:rPr>
+        <w:t xml:space="preserve"> em 07 de novembro de 2020.</w:t>
+      </w:r>
+    </w:p>
+    <w:p>
+      <w:pPr>
+        <w:ind w:firstLine="0"/>
+        <w:rPr>
+          <w:color w:val="000000"/>
+        </w:rPr>
+      </w:pPr>
+    </w:p>
+    <w:p>
+      <w:pPr>
+        <w:ind w:firstLine="0"/>
+        <w:rPr>
+          <w:color w:val="000000"/>
+        </w:rPr>
+      </w:pPr>
+      <w:r>
+        <w:rPr>
+          <w:color w:val="000000"/>
+        </w:rPr>
+        <w:t xml:space="preserve">JOHAN, Johan, </w:t>
+      </w:r>
+      <w:proofErr w:type="spellStart"/>
+      <w:r>
+        <w:rPr>
+          <w:color w:val="000000"/>
+        </w:rPr>
+        <w:t>Dicky</w:t>
+      </w:r>
+      <w:proofErr w:type="spellEnd"/>
+      <w:r>
+        <w:rPr>
+          <w:color w:val="000000"/>
+        </w:rPr>
+        <w:t xml:space="preserve">. </w:t>
+      </w:r>
+      <w:proofErr w:type="spellStart"/>
+      <w:r>
+        <w:rPr>
+          <w:b/>
+          <w:color w:val="000000"/>
+        </w:rPr>
+        <w:t>Take</w:t>
+      </w:r>
+      <w:proofErr w:type="spellEnd"/>
+      <w:r>
+        <w:rPr>
+          <w:b/>
+          <w:color w:val="000000"/>
+        </w:rPr>
+        <w:t xml:space="preserve"> </w:t>
+      </w:r>
+      <w:proofErr w:type="spellStart"/>
+      <w:r>
+        <w:rPr>
+          <w:b/>
+          <w:color w:val="000000"/>
+        </w:rPr>
+        <w:t>Control</w:t>
+      </w:r>
+      <w:proofErr w:type="spellEnd"/>
+      <w:r>
+        <w:rPr>
+          <w:b/>
+          <w:color w:val="000000"/>
+        </w:rPr>
+        <w:t xml:space="preserve"> </w:t>
+      </w:r>
+      <w:proofErr w:type="spellStart"/>
+      <w:r>
+        <w:rPr>
+          <w:b/>
+          <w:color w:val="000000"/>
+        </w:rPr>
+        <w:t>of</w:t>
+      </w:r>
+      <w:proofErr w:type="spellEnd"/>
+      <w:r>
+        <w:rPr>
+          <w:b/>
+          <w:color w:val="000000"/>
+        </w:rPr>
+        <w:t xml:space="preserve"> </w:t>
+      </w:r>
+      <w:proofErr w:type="spellStart"/>
+      <w:r>
+        <w:rPr>
+          <w:b/>
+          <w:color w:val="000000"/>
+        </w:rPr>
+        <w:t>Your</w:t>
+      </w:r>
+      <w:proofErr w:type="spellEnd"/>
+      <w:r>
+        <w:rPr>
+          <w:b/>
+          <w:color w:val="000000"/>
+        </w:rPr>
+        <w:t xml:space="preserve"> </w:t>
+      </w:r>
+      <w:proofErr w:type="spellStart"/>
+      <w:r>
+        <w:rPr>
+          <w:b/>
+          <w:color w:val="000000"/>
+        </w:rPr>
+        <w:t>Properties</w:t>
+      </w:r>
+      <w:proofErr w:type="spellEnd"/>
+      <w:r>
+        <w:rPr>
+          <w:color w:val="000000"/>
+        </w:rPr>
+        <w:t xml:space="preserve">, </w:t>
+      </w:r>
+      <w:proofErr w:type="gramStart"/>
+      <w:r>
+        <w:rPr>
+          <w:color w:val="000000"/>
+        </w:rPr>
+        <w:t>Eclipse</w:t>
+      </w:r>
+      <w:proofErr w:type="gramEnd"/>
+    </w:p>
+    <w:p>
+      <w:pPr>
+        <w:ind w:firstLine="0"/>
+        <w:rPr>
+          <w:color w:val="000000"/>
+        </w:rPr>
+      </w:pPr>
+      <w:proofErr w:type="spellStart"/>
+      <w:r>
+        <w:rPr>
+          <w:color w:val="000000"/>
+        </w:rPr>
+        <w:t>Technical</w:t>
+      </w:r>
+      <w:proofErr w:type="spellEnd"/>
+      <w:r>
+        <w:rPr>
+          <w:color w:val="000000"/>
+        </w:rPr>
+        <w:t xml:space="preserve"> </w:t>
+      </w:r>
+      <w:proofErr w:type="spellStart"/>
+      <w:r>
+        <w:rPr>
+          <w:color w:val="000000"/>
+        </w:rPr>
+        <w:t>Articles</w:t>
+      </w:r>
+      <w:proofErr w:type="spellEnd"/>
+      <w:r>
+        <w:rPr>
+          <w:color w:val="000000"/>
+        </w:rPr>
+        <w:t>, 2003</w:t>
+      </w:r>
+    </w:p>
+    <w:p>
+      <w:pPr>
+        <w:ind w:firstLine="0"/>
+        <w:rPr>
+          <w:color w:val="000000"/>
+        </w:rPr>
+      </w:pPr>
+    </w:p>
+    <w:p>
+      <w:pPr>
+        <w:ind w:firstLine="0"/>
+        <w:rPr>
+          <w:color w:val="000000"/>
+          <w:highlight w:val="white"/>
+        </w:rPr>
+      </w:pPr>
+      <w:r>
+        <w:rPr>
+          <w:color w:val="000000"/>
+        </w:rPr>
+        <w:t>JOSÉ AUGUSTO FABRI</w:t>
+      </w:r>
+      <w:r>
+        <w:rPr>
+          <w:color w:val="000000"/>
+          <w:highlight w:val="white"/>
+        </w:rPr>
+        <w:t xml:space="preserve">, </w:t>
+      </w:r>
+      <w:r>
+        <w:rPr>
+          <w:b/>
+          <w:color w:val="000000"/>
+          <w:highlight w:val="white"/>
+        </w:rPr>
+        <w:t>O que é Spring MVC</w:t>
+      </w:r>
+      <w:proofErr w:type="gramStart"/>
+      <w:r>
+        <w:rPr>
+          <w:b/>
+          <w:color w:val="000000"/>
+          <w:highlight w:val="white"/>
+        </w:rPr>
+        <w:t>?.</w:t>
+      </w:r>
+      <w:proofErr w:type="gramEnd"/>
+      <w:r>
+        <w:rPr>
+          <w:color w:val="000000"/>
+          <w:highlight w:val="white"/>
+        </w:rPr>
+        <w:t xml:space="preserve"> </w:t>
+      </w:r>
+      <w:proofErr w:type="gramStart"/>
+      <w:r>
+        <w:rPr>
+          <w:color w:val="000000"/>
+          <w:highlight w:val="white"/>
+        </w:rPr>
+        <w:t>In :</w:t>
+      </w:r>
+      <w:proofErr w:type="spellStart"/>
+      <w:proofErr w:type="gramEnd"/>
+      <w:r>
+        <w:rPr>
+          <w:color w:val="000000"/>
+          <w:highlight w:val="white"/>
+        </w:rPr>
+        <w:t>Algaworks</w:t>
+      </w:r>
+      <w:proofErr w:type="spellEnd"/>
+      <w:r>
+        <w:rPr>
+          <w:color w:val="000000"/>
+          <w:highlight w:val="white"/>
+        </w:rPr>
+        <w:t>:, 2017. Disponível em: &lt;</w:t>
+      </w:r>
+      <w:hyperlink r:id="rId31" w:anchor=":~:text=MVC%20%C3%A9%20acr%C3%B4nimo%20de%20Model,organizadas%20e%20de%20f%C3%A1cil%20manuten%C3%A7%C3%A3o.">
+        <w:r>
+          <w:rPr>
+            <w:color w:val="000000"/>
+            <w:highlight w:val="white"/>
+            <w:u w:val="single"/>
+          </w:rPr>
+          <w:t>https://blog.algaworks.com/spring-mvc/#:~:text=MVC%20%C3%A9%20acr%C3%B4nimo%20de%20Model,organizadas%20e%20de%20f%C3%A1cil%20manuten%C3%A7%C3%A3o.</w:t>
+        </w:r>
+      </w:hyperlink>
+      <w:r>
+        <w:rPr>
+          <w:color w:val="000000"/>
+          <w:highlight w:val="white"/>
+        </w:rPr>
+        <w:t>&gt;. Acesso em: 20 jul. 2020.</w:t>
+      </w:r>
+    </w:p>
+    <w:p>
+      <w:pPr>
+        <w:ind w:firstLine="0"/>
+        <w:rPr>
+          <w:color w:val="000000"/>
+          <w:highlight w:val="white"/>
+        </w:rPr>
+      </w:pPr>
+    </w:p>
+    <w:p>
+      <w:pPr>
+        <w:ind w:firstLine="0"/>
+        <w:rPr>
+          <w:color w:val="000000"/>
         </w:rPr>
       </w:pPr>
       <w:r>
@@ -19834,20 +19892,13 @@
         <w:ind w:firstLine="0"/>
         <w:rPr>
           <w:color w:val="000000"/>
-          <w:highlight w:val="white"/>
-        </w:rPr>
-      </w:pPr>
-    </w:p>
-    <w:p>
-      <w:pPr>
-        <w:ind w:firstLine="0"/>
-        <w:rPr>
-          <w:color w:val="000000"/>
-        </w:rPr>
-      </w:pPr>
+        </w:rPr>
+      </w:pPr>
+      <w:bookmarkStart w:id="45" w:name="_GoBack"/>
+      <w:bookmarkEnd w:id="45"/>
     </w:p>
     <w:sectPr>
-      <w:headerReference w:type="default" r:id="rId31"/>
+      <w:headerReference w:type="default" r:id="rId32"/>
       <w:pgSz w:w="11906" w:h="16838"/>
       <w:pgMar w:top="1701" w:right="1134" w:bottom="1134" w:left="1701" w:header="1134" w:footer="0" w:gutter="0"/>
       <w:pgNumType w:start="1"/>
@@ -19942,7 +19993,7 @@
           <w:rPr>
             <w:noProof/>
           </w:rPr>
-          <w:t>3</w:t>
+          <w:t>37</w:t>
         </w:r>
         <w:r>
           <w:fldChar w:fldCharType="end"/>
@@ -21268,6 +21319,7 @@
   <w:style w:type="character" w:default="1" w:styleId="Fontepargpadro">
     <w:name w:val="Default Paragraph Font"/>
     <w:uiPriority w:val="1"/>
+    <w:semiHidden/>
     <w:unhideWhenUsed/>
   </w:style>
   <w:style w:type="table" w:default="1" w:styleId="Tabelanormal">
@@ -22375,6 +22427,7 @@
   <w:style w:type="character" w:default="1" w:styleId="Fontepargpadro">
     <w:name w:val="Default Paragraph Font"/>
     <w:uiPriority w:val="1"/>
+    <w:semiHidden/>
     <w:unhideWhenUsed/>
   </w:style>
   <w:style w:type="table" w:default="1" w:styleId="Tabelanormal">

</xml_diff>